<commit_message>
eliminacion de archivos .-.
</commit_message>
<xml_diff>
--- a/public/img/archivos/TALLER YAÑEZ.docx
+++ b/public/img/archivos/TALLER YAÑEZ.docx
@@ -257,7 +257,7 @@
           <w:szCs w:val="24"/>
           <w:lang w:val="es-MX"/>
         </w:rPr>
-        <w:t xml:space="preserve">                                                                                             AUTLAN, JALISCO, A </w:t>
+        <w:t xml:space="preserve">                                                                                        AUTLAN, JALISCO, A </w:t>
       </w:r>
       <w:r>
         <w:rPr>
@@ -265,7 +265,7 @@
           <w:szCs w:val="24"/>
           <w:lang w:val="es-MX"/>
         </w:rPr>
-        <w:t>25</w:t>
+        <w:t>1</w:t>
       </w:r>
       <w:r>
         <w:rPr>
@@ -273,7 +273,31 @@
           <w:szCs w:val="24"/>
           <w:lang w:val="es-MX"/>
         </w:rPr>
-        <w:t xml:space="preserve"> DE JULIO 2023</w:t>
+        <w:t>4</w:t>
+      </w:r>
+      <w:r>
+        <w:rPr>
+          <w:sz w:val="24"/>
+          <w:szCs w:val="24"/>
+          <w:lang w:val="es-MX"/>
+        </w:rPr>
+        <w:t xml:space="preserve">DE </w:t>
+      </w:r>
+      <w:r>
+        <w:rPr>
+          <w:sz w:val="24"/>
+          <w:szCs w:val="24"/>
+          <w:lang w:val="es-MX"/>
+        </w:rPr>
+        <w:t>AGOST</w:t>
+      </w:r>
+      <w:r>
+        <w:rPr>
+          <w:sz w:val="24"/>
+          <w:szCs w:val="24"/>
+          <w:lang w:val="es-MX"/>
+        </w:rPr>
+        <w:t>O 2023</w:t>
       </w:r>
     </w:p>
     <w:p>
@@ -370,7 +394,7 @@
           <w:szCs w:val="24"/>
           <w:lang w:val="es-ES"/>
         </w:rPr>
-        <w:t xml:space="preserve">                                               </w:t>
+        <w:t xml:space="preserve">                                            </w:t>
       </w:r>
       <w:r>
         <w:rPr>
@@ -507,49 +531,25 @@
         <w:rPr>
           <w:lang w:val="es-MX"/>
         </w:rPr>
-        <w:t xml:space="preserve">     </w:t>
-      </w:r>
-    </w:p>
-    <w:p>
-      <w:pPr>
-        <w:pStyle w:val="Sinespaciado"/>
-        <w:numPr>
-          <w:ilvl w:val="0"/>
-          <w:numId w:val="4"/>
-        </w:numPr>
-        <w:rPr>
-          <w:lang w:val="es-MX"/>
-        </w:rPr>
-      </w:pPr>
+        <w:t xml:space="preserve">  </w:t>
+      </w:r>
+      <w:r>
+        <w:rPr>
+          <w:lang w:val="es-MX"/>
+        </w:rPr>
+        <w:t>NISSAN FRONTIER MODELO 20</w:t>
+      </w:r>
+      <w:r>
+        <w:rPr>
+          <w:lang w:val="es-MX"/>
+        </w:rPr>
+        <w:t>21</w:t>
+      </w:r>
       <w:r>
         <w:rPr>
           <w:lang w:val="es-MX"/>
         </w:rPr>
         <w:t xml:space="preserve"> </w:t>
-      </w:r>
-      <w:r>
-        <w:rPr>
-          <w:lang w:val="es-MX"/>
-        </w:rPr>
-        <w:t xml:space="preserve">NISSAN </w:t>
-      </w:r>
-      <w:r>
-        <w:rPr>
-          <w:lang w:val="es-MX"/>
-        </w:rPr>
-        <w:t xml:space="preserve">FRONTIER </w:t>
-      </w:r>
-      <w:r>
-        <w:rPr>
-          <w:lang w:val="es-MX"/>
-        </w:rPr>
-        <w:t>MODELO 20</w:t>
-      </w:r>
-      <w:r>
-        <w:rPr>
-          <w:lang w:val="es-MX"/>
-        </w:rPr>
-        <w:t>19</w:t>
       </w:r>
     </w:p>
     <w:p>
@@ -564,7 +564,107 @@
         <w:rPr>
           <w:lang w:val="es-MX"/>
         </w:rPr>
-        <w:t xml:space="preserve"> VIN: 3N6AD33A</w:t>
+        <w:t xml:space="preserve">                  </w:t>
+      </w:r>
+      <w:r>
+        <w:rPr>
+          <w:lang w:val="es-MX"/>
+        </w:rPr>
+        <w:t>VIN: 3N6AD33A</w:t>
+      </w:r>
+      <w:r>
+        <w:rPr>
+          <w:lang w:val="es-MX"/>
+        </w:rPr>
+        <w:t>0M</w:t>
+      </w:r>
+      <w:r>
+        <w:rPr>
+          <w:lang w:val="es-MX"/>
+        </w:rPr>
+        <w:t>K8</w:t>
+      </w:r>
+      <w:r>
+        <w:rPr>
+          <w:lang w:val="es-MX"/>
+        </w:rPr>
+        <w:t>11</w:t>
+      </w:r>
+      <w:r>
+        <w:rPr>
+          <w:lang w:val="es-MX"/>
+        </w:rPr>
+        <w:t>0</w:t>
+      </w:r>
+      <w:r>
+        <w:rPr>
+          <w:lang w:val="es-MX"/>
+        </w:rPr>
+        <w:t>33</w:t>
+      </w:r>
+      <w:r>
+        <w:rPr>
+          <w:lang w:val="es-MX"/>
+        </w:rPr>
+        <w:t xml:space="preserve">  </w:t>
+      </w:r>
+    </w:p>
+    <w:p>
+      <w:pPr>
+        <w:pStyle w:val="Sinespaciado"/>
+        <w:rPr>
+          <w:lang w:val="es-MX"/>
+        </w:rPr>
+      </w:pPr>
+      <w:r>
+        <w:rPr>
+          <w:lang w:val="es-MX"/>
+        </w:rPr>
+        <w:t xml:space="preserve">                </w:t>
+      </w:r>
+      <w:r>
+        <w:rPr>
+          <w:lang w:val="es-MX"/>
+        </w:rPr>
+        <w:t xml:space="preserve">                </w:t>
+      </w:r>
+      <w:r>
+        <w:rPr>
+          <w:lang w:val="es-MX"/>
+        </w:rPr>
+        <w:t>PLACAS: JW9</w:t>
+      </w:r>
+      <w:r>
+        <w:rPr>
+          <w:lang w:val="es-MX"/>
+        </w:rPr>
+        <w:t>466</w:t>
+      </w:r>
+      <w:r>
+        <w:rPr>
+          <w:lang w:val="es-MX"/>
+        </w:rPr>
+        <w:t>9</w:t>
+      </w:r>
+    </w:p>
+    <w:p>
+      <w:pPr>
+        <w:pStyle w:val="Sinespaciado"/>
+        <w:rPr>
+          <w:lang w:val="es-MX"/>
+        </w:rPr>
+      </w:pPr>
+      <w:r>
+        <w:rPr>
+          <w:lang w:val="es-MX"/>
+        </w:rPr>
+        <w:t xml:space="preserve">                                KM: </w:t>
+      </w:r>
+      <w:r>
+        <w:rPr>
+          <w:lang w:val="es-MX"/>
+        </w:rPr>
+        <w:t>5</w:t>
       </w:r>
       <w:r>
         <w:rPr>
@@ -576,19 +676,560 @@
         <w:rPr>
           <w:lang w:val="es-MX"/>
         </w:rPr>
-        <w:t>KK8</w:t>
-      </w:r>
-      <w:r>
-        <w:rPr>
-          <w:lang w:val="es-MX"/>
-        </w:rPr>
-        <w:t>422</w:t>
-      </w:r>
-      <w:r>
-        <w:rPr>
-          <w:lang w:val="es-MX"/>
-        </w:rPr>
-        <w:t>5</w:t>
+        <w:t>4</w:t>
+      </w:r>
+      <w:r>
+        <w:rPr>
+          <w:lang w:val="es-MX"/>
+        </w:rPr>
+        <w:t>2</w:t>
+      </w:r>
+      <w:r>
+        <w:rPr>
+          <w:lang w:val="es-MX"/>
+        </w:rPr>
+        <w:t>6</w:t>
+      </w:r>
+    </w:p>
+    <w:p>
+      <w:pPr>
+        <w:pStyle w:val="Sinespaciado"/>
+        <w:rPr>
+          <w:lang w:val="es-MX"/>
+        </w:rPr>
+      </w:pPr>
+    </w:p>
+    <w:p>
+      <w:pPr>
+        <w:pStyle w:val="Sinespaciado"/>
+        <w:rPr>
+          <w:lang w:val="es-MX"/>
+        </w:rPr>
+      </w:pPr>
+      <w:r>
+        <w:rPr>
+          <w:lang w:val="es-MX"/>
+        </w:rPr>
+        <w:t xml:space="preserve">              </w:t>
+      </w:r>
+      <w:r>
+        <w:rPr>
+          <w:lang w:val="es-MX"/>
+        </w:rPr>
+        <w:t xml:space="preserve">- </w:t>
+      </w:r>
+      <w:r>
+        <w:rPr>
+          <w:lang w:val="es-MX"/>
+        </w:rPr>
+        <w:t>1</w:t>
+      </w:r>
+      <w:r>
+        <w:rPr>
+          <w:lang w:val="es-MX"/>
+        </w:rPr>
+        <w:t>/2</w:t>
+      </w:r>
+      <w:r>
+        <w:rPr>
+          <w:lang w:val="es-MX"/>
+        </w:rPr>
+        <w:t xml:space="preserve"> JGO. </w:t>
+      </w:r>
+      <w:r>
+        <w:rPr>
+          <w:lang w:val="es-MX"/>
+        </w:rPr>
+        <w:t xml:space="preserve">LLANTAS 195R15C    </w:t>
+      </w:r>
+      <w:r>
+        <w:rPr>
+          <w:lang w:val="es-MX"/>
+        </w:rPr>
+        <w:t xml:space="preserve">                                                   </w:t>
+      </w:r>
+      <w:r>
+        <w:rPr>
+          <w:lang w:val="es-MX"/>
+        </w:rPr>
+        <w:t xml:space="preserve">    </w:t>
+      </w:r>
+      <w:r>
+        <w:rPr>
+          <w:lang w:val="es-MX"/>
+        </w:rPr>
+        <w:t xml:space="preserve">       </w:t>
+      </w:r>
+      <w:r>
+        <w:rPr>
+          <w:lang w:val="es-MX"/>
+        </w:rPr>
+        <w:t xml:space="preserve"> </w:t>
+      </w:r>
+      <w:r>
+        <w:rPr>
+          <w:lang w:val="es-MX"/>
+        </w:rPr>
+        <w:t xml:space="preserve">  </w:t>
+      </w:r>
+      <w:r>
+        <w:rPr>
+          <w:lang w:val="es-MX"/>
+        </w:rPr>
+        <w:t>6</w:t>
+      </w:r>
+      <w:r>
+        <w:rPr>
+          <w:lang w:val="es-MX"/>
+        </w:rPr>
+        <w:t>,000</w:t>
+      </w:r>
+      <w:r>
+        <w:rPr>
+          <w:lang w:val="es-MX"/>
+        </w:rPr>
+        <w:t>.00</w:t>
+      </w:r>
+    </w:p>
+    <w:p>
+      <w:pPr>
+        <w:pStyle w:val="Sinespaciado"/>
+        <w:rPr>
+          <w:u w:val="single"/>
+          <w:lang w:val="es-MX"/>
+        </w:rPr>
+      </w:pPr>
+      <w:r>
+        <w:rPr>
+          <w:lang w:val="es-MX"/>
+        </w:rPr>
+        <w:t xml:space="preserve">              </w:t>
+      </w:r>
+      <w:r>
+        <w:rPr>
+          <w:lang w:val="es-MX"/>
+        </w:rPr>
+        <w:t>-</w:t>
+      </w:r>
+      <w:r>
+        <w:rPr>
+          <w:lang w:val="es-MX"/>
+        </w:rPr>
+        <w:t xml:space="preserve"> </w:t>
+      </w:r>
+      <w:r>
+        <w:rPr>
+          <w:lang w:val="es-MX"/>
+        </w:rPr>
+        <w:t xml:space="preserve">1 </w:t>
+      </w:r>
+      <w:r>
+        <w:rPr>
+          <w:lang w:val="es-MX"/>
+        </w:rPr>
+        <w:t>FILTRO DE AIRE DE CABINA</w:t>
+      </w:r>
+      <w:r>
+        <w:rPr>
+          <w:lang w:val="es-MX"/>
+        </w:rPr>
+        <w:t xml:space="preserve">                                           </w:t>
+      </w:r>
+      <w:r>
+        <w:rPr>
+          <w:lang w:val="es-MX"/>
+        </w:rPr>
+        <w:t xml:space="preserve">        </w:t>
+      </w:r>
+      <w:r>
+        <w:rPr>
+          <w:lang w:val="es-MX"/>
+        </w:rPr>
+        <w:t xml:space="preserve"> </w:t>
+      </w:r>
+      <w:r>
+        <w:rPr>
+          <w:lang w:val="es-MX"/>
+        </w:rPr>
+        <w:t xml:space="preserve"> </w:t>
+      </w:r>
+      <w:r>
+        <w:rPr>
+          <w:lang w:val="es-MX"/>
+        </w:rPr>
+        <w:t xml:space="preserve">  </w:t>
+      </w:r>
+      <w:r>
+        <w:rPr>
+          <w:lang w:val="es-MX"/>
+        </w:rPr>
+        <w:t xml:space="preserve">      </w:t>
+      </w:r>
+      <w:r>
+        <w:rPr>
+          <w:lang w:val="es-MX"/>
+        </w:rPr>
+        <w:t xml:space="preserve">     </w:t>
+      </w:r>
+      <w:r>
+        <w:rPr>
+          <w:lang w:val="es-MX"/>
+        </w:rPr>
+        <w:t xml:space="preserve">    35</w:t>
+      </w:r>
+      <w:r>
+        <w:rPr>
+          <w:lang w:val="es-MX"/>
+        </w:rPr>
+        <w:t>0.00</w:t>
+      </w:r>
+    </w:p>
+    <w:p>
+      <w:pPr>
+        <w:pStyle w:val="Sinespaciado"/>
+        <w:rPr>
+          <w:lang w:val="es-MX"/>
+        </w:rPr>
+      </w:pPr>
+      <w:r>
+        <w:rPr>
+          <w:lang w:val="es-MX"/>
+        </w:rPr>
+        <w:t xml:space="preserve">              -1 </w:t>
+      </w:r>
+      <w:r>
+        <w:rPr>
+          <w:lang w:val="es-MX"/>
+        </w:rPr>
+        <w:t xml:space="preserve">GARRAFA ACEITE MOBIL 5W30                                                            </w:t>
+      </w:r>
+      <w:r>
+        <w:rPr>
+          <w:lang w:val="es-MX"/>
+        </w:rPr>
+        <w:t xml:space="preserve">    </w:t>
+      </w:r>
+      <w:r>
+        <w:rPr>
+          <w:lang w:val="es-MX"/>
+        </w:rPr>
+        <w:t>956.00</w:t>
+      </w:r>
+    </w:p>
+    <w:p>
+      <w:pPr>
+        <w:pStyle w:val="Sinespaciado"/>
+        <w:rPr>
+          <w:lang w:val="es-MX"/>
+        </w:rPr>
+      </w:pPr>
+      <w:r>
+        <w:rPr>
+          <w:lang w:val="es-MX"/>
+        </w:rPr>
+        <w:t xml:space="preserve">              -1 FILTRO DE ACEIT</w:t>
+      </w:r>
+      <w:r>
+        <w:rPr>
+          <w:lang w:val="es-MX"/>
+        </w:rPr>
+        <w:t>E</w:t>
+      </w:r>
+      <w:r>
+        <w:rPr>
+          <w:lang w:val="es-MX"/>
+        </w:rPr>
+        <w:t xml:space="preserve">                                                                                     </w:t>
+      </w:r>
+      <w:r>
+        <w:rPr>
+          <w:lang w:val="es-MX"/>
+        </w:rPr>
+        <w:t xml:space="preserve">  </w:t>
+      </w:r>
+      <w:r>
+        <w:rPr>
+          <w:lang w:val="es-MX"/>
+        </w:rPr>
+        <w:t xml:space="preserve"> 100.00</w:t>
+      </w:r>
+    </w:p>
+    <w:p>
+      <w:pPr>
+        <w:pStyle w:val="Sinespaciado"/>
+        <w:rPr>
+          <w:lang w:val="es-MX"/>
+        </w:rPr>
+      </w:pPr>
+      <w:r>
+        <w:rPr>
+          <w:lang w:val="es-MX"/>
+        </w:rPr>
+        <w:t xml:space="preserve">              -1 FILTRO DE AIRE  </w:t>
+      </w:r>
+      <w:r>
+        <w:rPr>
+          <w:lang w:val="es-MX"/>
+        </w:rPr>
+        <w:t xml:space="preserve">         </w:t>
+      </w:r>
+      <w:r>
+        <w:rPr>
+          <w:lang w:val="es-MX"/>
+        </w:rPr>
+        <w:t xml:space="preserve">              </w:t>
+      </w:r>
+      <w:r>
+        <w:rPr>
+          <w:lang w:val="es-MX"/>
+        </w:rPr>
+        <w:t xml:space="preserve">  </w:t>
+      </w:r>
+      <w:r>
+        <w:rPr>
+          <w:lang w:val="es-MX"/>
+        </w:rPr>
+        <w:t xml:space="preserve">                                                       </w:t>
+      </w:r>
+      <w:r>
+        <w:rPr>
+          <w:lang w:val="es-MX"/>
+        </w:rPr>
+        <w:t xml:space="preserve">      </w:t>
+      </w:r>
+      <w:r>
+        <w:rPr>
+          <w:lang w:val="es-MX"/>
+        </w:rPr>
+        <w:t xml:space="preserve">    </w:t>
+      </w:r>
+      <w:r>
+        <w:rPr>
+          <w:lang w:val="es-MX"/>
+        </w:rPr>
+        <w:t>185.00</w:t>
+      </w:r>
+    </w:p>
+    <w:p>
+      <w:pPr>
+        <w:pStyle w:val="Sinespaciado"/>
+        <w:rPr>
+          <w:lang w:val="es-MX"/>
+        </w:rPr>
+      </w:pPr>
+      <w:r>
+        <w:rPr>
+          <w:lang w:val="es-MX"/>
+        </w:rPr>
+        <w:t xml:space="preserve">             -4 BUJIAS DE </w:t>
+      </w:r>
+      <w:r>
+        <w:rPr>
+          <w:lang w:val="es-MX"/>
+        </w:rPr>
+        <w:t>PLATINO</w:t>
+      </w:r>
+      <w:r>
+        <w:rPr>
+          <w:lang w:val="es-MX"/>
+        </w:rPr>
+        <w:t xml:space="preserve">     </w:t>
+      </w:r>
+      <w:r>
+        <w:rPr>
+          <w:lang w:val="es-MX"/>
+        </w:rPr>
+        <w:t xml:space="preserve">                                              </w:t>
+      </w:r>
+      <w:r>
+        <w:rPr>
+          <w:lang w:val="es-MX"/>
+        </w:rPr>
+        <w:t xml:space="preserve">                          </w:t>
+      </w:r>
+      <w:r>
+        <w:rPr>
+          <w:lang w:val="es-MX"/>
+        </w:rPr>
+        <w:t xml:space="preserve">      </w:t>
+      </w:r>
+      <w:r>
+        <w:rPr>
+          <w:lang w:val="es-MX"/>
+        </w:rPr>
+        <w:t xml:space="preserve">   6</w:t>
+      </w:r>
+      <w:r>
+        <w:rPr>
+          <w:lang w:val="es-MX"/>
+        </w:rPr>
+        <w:t>00.00</w:t>
+      </w:r>
+    </w:p>
+    <w:p>
+      <w:pPr>
+        <w:pStyle w:val="Sinespaciado"/>
+        <w:rPr>
+          <w:lang w:val="es-MX"/>
+        </w:rPr>
+      </w:pPr>
+      <w:r>
+        <w:rPr>
+          <w:lang w:val="es-MX"/>
+        </w:rPr>
+        <w:t xml:space="preserve">             -1 JGO. BALATAS DELANTERAS                                                                    </w:t>
+      </w:r>
+      <w:r>
+        <w:rPr>
+          <w:lang w:val="es-MX"/>
+        </w:rPr>
+        <w:t xml:space="preserve">   </w:t>
+      </w:r>
+      <w:r>
+        <w:rPr>
+          <w:lang w:val="es-MX"/>
+        </w:rPr>
+        <w:t>795.00</w:t>
+      </w:r>
+    </w:p>
+    <w:p>
+      <w:pPr>
+        <w:pStyle w:val="Sinespaciado"/>
+        <w:rPr>
+          <w:lang w:val="es-MX"/>
+        </w:rPr>
+      </w:pPr>
+      <w:r>
+        <w:rPr>
+          <w:lang w:val="es-MX"/>
+        </w:rPr>
+        <w:t xml:space="preserve">             -2 TORNEADOS DE DISCOS                                                                          </w:t>
+      </w:r>
+      <w:r>
+        <w:rPr>
+          <w:lang w:val="es-MX"/>
+        </w:rPr>
+        <w:t xml:space="preserve">   </w:t>
+      </w:r>
+      <w:r>
+        <w:rPr>
+          <w:lang w:val="es-MX"/>
+        </w:rPr>
+        <w:t xml:space="preserve"> 232.00</w:t>
+      </w:r>
+    </w:p>
+    <w:p>
+      <w:pPr>
+        <w:pStyle w:val="Sinespaciado"/>
+        <w:rPr>
+          <w:lang w:val="es-MX"/>
+        </w:rPr>
+      </w:pPr>
+      <w:r>
+        <w:rPr>
+          <w:lang w:val="es-MX"/>
+        </w:rPr>
+        <w:t xml:space="preserve">             -1 ALINEACION                                                                                              </w:t>
+      </w:r>
+      <w:r>
+        <w:rPr>
+          <w:lang w:val="es-MX"/>
+        </w:rPr>
+        <w:t xml:space="preserve">    </w:t>
+      </w:r>
+      <w:r>
+        <w:rPr>
+          <w:lang w:val="es-MX"/>
+        </w:rPr>
+        <w:t xml:space="preserve"> 290.00</w:t>
+      </w:r>
+    </w:p>
+    <w:p>
+      <w:pPr>
+        <w:pStyle w:val="Sinespaciado"/>
+        <w:rPr>
+          <w:lang w:val="es-MX"/>
+        </w:rPr>
+      </w:pPr>
+      <w:r>
+        <w:rPr>
+          <w:lang w:val="es-MX"/>
+        </w:rPr>
+        <w:t xml:space="preserve">             </w:t>
+      </w:r>
+      <w:r>
+        <w:rPr>
+          <w:lang w:val="es-MX"/>
+        </w:rPr>
+        <w:t>-</w:t>
+      </w:r>
+      <w:r>
+        <w:rPr>
+          <w:lang w:val="es-MX"/>
+        </w:rPr>
+        <w:t>2</w:t>
+      </w:r>
+      <w:r>
+        <w:rPr>
+          <w:lang w:val="es-MX"/>
+        </w:rPr>
+        <w:t xml:space="preserve"> BALANCEOS                                                                                               </w:t>
+      </w:r>
+      <w:r>
+        <w:rPr>
+          <w:lang w:val="es-MX"/>
+        </w:rPr>
+        <w:t xml:space="preserve">     </w:t>
+      </w:r>
+      <w:r>
+        <w:rPr>
+          <w:lang w:val="es-MX"/>
+        </w:rPr>
+        <w:t>232</w:t>
+      </w:r>
+      <w:r>
+        <w:rPr>
+          <w:lang w:val="es-MX"/>
+        </w:rPr>
+        <w:t>.00</w:t>
+      </w:r>
+    </w:p>
+    <w:p>
+      <w:pPr>
+        <w:pStyle w:val="Sinespaciado"/>
+        <w:rPr>
+          <w:lang w:val="es-MX"/>
+        </w:rPr>
+      </w:pPr>
+      <w:r>
+        <w:rPr>
+          <w:lang w:val="es-MX"/>
+        </w:rPr>
+        <w:t xml:space="preserve">             -1 LAVADO DE </w:t>
+      </w:r>
+      <w:r>
+        <w:rPr>
+          <w:lang w:val="es-MX"/>
+        </w:rPr>
+        <w:t xml:space="preserve">CUERPO DE ACELERACION </w:t>
+      </w:r>
+      <w:r>
+        <w:rPr>
+          <w:lang w:val="es-MX"/>
+        </w:rPr>
+        <w:t xml:space="preserve">                                                   </w:t>
+      </w:r>
+      <w:r>
+        <w:rPr>
+          <w:lang w:val="es-MX"/>
+        </w:rPr>
+        <w:t>2</w:t>
+      </w:r>
+      <w:r>
+        <w:rPr>
+          <w:lang w:val="es-MX"/>
+        </w:rPr>
+        <w:t>9</w:t>
       </w:r>
       <w:r>
         <w:rPr>
@@ -600,7 +1241,7 @@
         <w:rPr>
           <w:lang w:val="es-MX"/>
         </w:rPr>
-        <w:t xml:space="preserve">  </w:t>
+        <w:t>.00</w:t>
       </w:r>
     </w:p>
     <w:p>
@@ -614,13 +1255,70 @@
         <w:rPr>
           <w:lang w:val="es-MX"/>
         </w:rPr>
-        <w:t xml:space="preserve">                PLACAS: JW298</w:t>
-      </w:r>
-      <w:r>
-        <w:rPr>
-          <w:lang w:val="es-MX"/>
-        </w:rPr>
-        <w:t>05</w:t>
+        <w:t xml:space="preserve">             -MANO DE OBRA, </w:t>
+      </w:r>
+      <w:r>
+        <w:rPr>
+          <w:lang w:val="es-MX"/>
+        </w:rPr>
+        <w:t xml:space="preserve">REVISION SUSPENSION </w:t>
+      </w:r>
+      <w:r>
+        <w:rPr>
+          <w:lang w:val="es-MX"/>
+        </w:rPr>
+        <w:t xml:space="preserve">Y </w:t>
+      </w:r>
+      <w:r>
+        <w:rPr>
+          <w:lang w:val="es-MX"/>
+        </w:rPr>
+        <w:t xml:space="preserve">SERVICIO </w:t>
+      </w:r>
+      <w:r>
+        <w:rPr>
+          <w:lang w:val="es-MX"/>
+        </w:rPr>
+        <w:t xml:space="preserve">DE </w:t>
+      </w:r>
+      <w:r>
+        <w:rPr>
+          <w:lang w:val="es-MX"/>
+        </w:rPr>
+        <w:t xml:space="preserve">         </w:t>
+      </w:r>
+      <w:r>
+        <w:rPr>
+          <w:lang w:val="es-MX"/>
+        </w:rPr>
+        <w:t xml:space="preserve">     </w:t>
+      </w:r>
+      <w:r>
+        <w:rPr>
+          <w:lang w:val="es-MX"/>
+        </w:rPr>
+        <w:t xml:space="preserve">    </w:t>
+      </w:r>
+      <w:r>
+        <w:rPr>
+          <w:u w:val="single"/>
+          <w:lang w:val="es-MX"/>
+        </w:rPr>
+        <w:t xml:space="preserve">   1,</w:t>
+      </w:r>
+      <w:r>
+        <w:rPr>
+          <w:u w:val="single"/>
+          <w:lang w:val="es-MX"/>
+        </w:rPr>
+        <w:t>85</w:t>
+      </w:r>
+      <w:r>
+        <w:rPr>
+          <w:u w:val="single"/>
+          <w:lang w:val="es-MX"/>
+        </w:rPr>
+        <w:t>6.00</w:t>
       </w:r>
     </w:p>
     <w:p>
@@ -630,14 +1328,6 @@
           <w:lang w:val="es-MX"/>
         </w:rPr>
       </w:pPr>
-    </w:p>
-    <w:p>
-      <w:pPr>
-        <w:pStyle w:val="Sinespaciado"/>
-        <w:rPr>
-          <w:lang w:val="es-MX"/>
-        </w:rPr>
-      </w:pPr>
       <w:r>
         <w:rPr>
           <w:lang w:val="es-MX"/>
@@ -648,49 +1338,37 @@
         <w:rPr>
           <w:lang w:val="es-MX"/>
         </w:rPr>
-        <w:t xml:space="preserve">- </w:t>
-      </w:r>
-      <w:r>
-        <w:rPr>
-          <w:lang w:val="es-MX"/>
-        </w:rPr>
-        <w:t xml:space="preserve">1 JGO. </w:t>
-      </w:r>
-      <w:r>
-        <w:rPr>
-          <w:lang w:val="es-MX"/>
-        </w:rPr>
-        <w:t xml:space="preserve">LLANTAS 195R15C    </w:t>
-      </w:r>
-      <w:r>
-        <w:rPr>
-          <w:lang w:val="es-MX"/>
-        </w:rPr>
-        <w:t xml:space="preserve">                                                   </w:t>
-      </w:r>
-      <w:r>
-        <w:rPr>
-          <w:lang w:val="es-MX"/>
-        </w:rPr>
-        <w:t xml:space="preserve">    </w:t>
-      </w:r>
-      <w:r>
-        <w:rPr>
-          <w:lang w:val="es-MX"/>
-        </w:rPr>
-        <w:t xml:space="preserve">       </w:t>
-      </w:r>
-      <w:r>
-        <w:rPr>
-          <w:lang w:val="es-MX"/>
-        </w:rPr>
-        <w:t xml:space="preserve">   </w:t>
-      </w:r>
-      <w:r>
-        <w:rPr>
-          <w:lang w:val="es-MX"/>
-        </w:rPr>
-        <w:t xml:space="preserve"> 10,000</w:t>
+        <w:t xml:space="preserve">BALATAS TRASERAS Y CAMBIAR </w:t>
+      </w:r>
+      <w:r>
+        <w:rPr>
+          <w:lang w:val="es-MX"/>
+        </w:rPr>
+        <w:t xml:space="preserve">DELANTERAS </w:t>
+      </w:r>
+      <w:r>
+        <w:rPr>
+          <w:lang w:val="es-MX"/>
+        </w:rPr>
+        <w:t>Y AFINACION            $1</w:t>
+      </w:r>
+      <w:r>
+        <w:rPr>
+          <w:lang w:val="es-MX"/>
+        </w:rPr>
+        <w:t>1</w:t>
+      </w:r>
+      <w:r>
+        <w:rPr>
+          <w:lang w:val="es-MX"/>
+        </w:rPr>
+        <w:t>,8</w:t>
+      </w:r>
+      <w:r>
+        <w:rPr>
+          <w:lang w:val="es-MX"/>
+        </w:rPr>
+        <w:t>86</w:t>
       </w:r>
       <w:r>
         <w:rPr>
@@ -698,501 +1376,17 @@
         </w:rPr>
         <w:t>.00</w:t>
       </w:r>
-    </w:p>
-    <w:p>
-      <w:pPr>
-        <w:pStyle w:val="Sinespaciado"/>
-        <w:rPr>
-          <w:u w:val="single"/>
-          <w:lang w:val="es-MX"/>
-        </w:rPr>
-      </w:pPr>
-      <w:r>
-        <w:rPr>
-          <w:lang w:val="es-MX"/>
-        </w:rPr>
-        <w:t xml:space="preserve">              </w:t>
-      </w:r>
-      <w:r>
-        <w:rPr>
-          <w:lang w:val="es-MX"/>
-        </w:rPr>
-        <w:t>-</w:t>
-      </w:r>
-      <w:r>
-        <w:rPr>
-          <w:lang w:val="es-MX"/>
-        </w:rPr>
-        <w:t xml:space="preserve"> </w:t>
-      </w:r>
-      <w:r>
-        <w:rPr>
-          <w:lang w:val="es-MX"/>
-        </w:rPr>
-        <w:t xml:space="preserve">1 </w:t>
-      </w:r>
-      <w:r>
-        <w:rPr>
-          <w:lang w:val="es-MX"/>
-        </w:rPr>
-        <w:t>FILTRO DE AIRE DE CABINA</w:t>
-      </w:r>
-      <w:r>
-        <w:rPr>
-          <w:lang w:val="es-MX"/>
-        </w:rPr>
-        <w:t xml:space="preserve">                                           </w:t>
-      </w:r>
-      <w:r>
-        <w:rPr>
-          <w:lang w:val="es-MX"/>
-        </w:rPr>
-        <w:t xml:space="preserve">        </w:t>
-      </w:r>
-      <w:r>
-        <w:rPr>
-          <w:lang w:val="es-MX"/>
-        </w:rPr>
-        <w:t xml:space="preserve"> </w:t>
-      </w:r>
-      <w:r>
-        <w:rPr>
-          <w:lang w:val="es-MX"/>
-        </w:rPr>
-        <w:t xml:space="preserve"> </w:t>
-      </w:r>
-      <w:r>
-        <w:rPr>
-          <w:lang w:val="es-MX"/>
-        </w:rPr>
-        <w:t xml:space="preserve">  </w:t>
-      </w:r>
-      <w:r>
-        <w:rPr>
-          <w:lang w:val="es-MX"/>
-        </w:rPr>
-        <w:t xml:space="preserve">      </w:t>
-      </w:r>
-      <w:r>
-        <w:rPr>
-          <w:lang w:val="es-MX"/>
-        </w:rPr>
-        <w:t xml:space="preserve">     </w:t>
-      </w:r>
-      <w:r>
-        <w:rPr>
-          <w:lang w:val="es-MX"/>
-        </w:rPr>
-        <w:t xml:space="preserve">    35</w:t>
-      </w:r>
-      <w:r>
-        <w:rPr>
-          <w:lang w:val="es-MX"/>
-        </w:rPr>
-        <w:t>0.00</w:t>
-      </w:r>
-    </w:p>
-    <w:p>
-      <w:pPr>
-        <w:pStyle w:val="Sinespaciado"/>
-        <w:rPr>
-          <w:lang w:val="es-MX"/>
-        </w:rPr>
-      </w:pPr>
-      <w:r>
-        <w:rPr>
-          <w:lang w:val="es-MX"/>
-        </w:rPr>
-        <w:t xml:space="preserve">              -1 </w:t>
-      </w:r>
-      <w:r>
-        <w:rPr>
-          <w:lang w:val="es-MX"/>
-        </w:rPr>
-        <w:t xml:space="preserve">GARRAFA ACEITE MOBIL 5W30                                                            </w:t>
-      </w:r>
-      <w:r>
-        <w:rPr>
-          <w:lang w:val="es-MX"/>
-        </w:rPr>
-        <w:t xml:space="preserve">    </w:t>
-      </w:r>
-      <w:r>
-        <w:rPr>
-          <w:lang w:val="es-MX"/>
-        </w:rPr>
-        <w:t>956.00</w:t>
-      </w:r>
-    </w:p>
-    <w:p>
-      <w:pPr>
-        <w:pStyle w:val="Sinespaciado"/>
-        <w:rPr>
-          <w:lang w:val="es-MX"/>
-        </w:rPr>
-      </w:pPr>
-      <w:r>
-        <w:rPr>
-          <w:lang w:val="es-MX"/>
-        </w:rPr>
-        <w:t xml:space="preserve">              -1 FILTRO DE ACEIT</w:t>
-      </w:r>
-      <w:r>
-        <w:rPr>
-          <w:lang w:val="es-MX"/>
-        </w:rPr>
-        <w:t>E</w:t>
-      </w:r>
-      <w:r>
-        <w:rPr>
-          <w:lang w:val="es-MX"/>
-        </w:rPr>
-        <w:t xml:space="preserve">                                                                                     </w:t>
-      </w:r>
-      <w:r>
-        <w:rPr>
-          <w:lang w:val="es-MX"/>
-        </w:rPr>
-        <w:t xml:space="preserve">  </w:t>
-      </w:r>
-      <w:r>
-        <w:rPr>
-          <w:lang w:val="es-MX"/>
-        </w:rPr>
-        <w:t xml:space="preserve"> 100.00</w:t>
-      </w:r>
-    </w:p>
-    <w:p>
-      <w:pPr>
-        <w:pStyle w:val="Sinespaciado"/>
-        <w:rPr>
-          <w:lang w:val="es-MX"/>
-        </w:rPr>
-      </w:pPr>
-      <w:r>
-        <w:rPr>
-          <w:lang w:val="es-MX"/>
-        </w:rPr>
-        <w:t xml:space="preserve">              -1 FILTRO DE AIRE  </w:t>
-      </w:r>
-      <w:r>
-        <w:rPr>
-          <w:lang w:val="es-MX"/>
-        </w:rPr>
-        <w:t xml:space="preserve">         </w:t>
-      </w:r>
-      <w:r>
-        <w:rPr>
-          <w:lang w:val="es-MX"/>
-        </w:rPr>
-        <w:t xml:space="preserve">              </w:t>
-      </w:r>
-      <w:r>
-        <w:rPr>
-          <w:lang w:val="es-MX"/>
-        </w:rPr>
-        <w:t xml:space="preserve">  </w:t>
-      </w:r>
-      <w:r>
-        <w:rPr>
-          <w:lang w:val="es-MX"/>
-        </w:rPr>
-        <w:t xml:space="preserve">                                                       </w:t>
-      </w:r>
-      <w:r>
-        <w:rPr>
-          <w:lang w:val="es-MX"/>
-        </w:rPr>
-        <w:t xml:space="preserve">      </w:t>
-      </w:r>
-      <w:r>
-        <w:rPr>
-          <w:lang w:val="es-MX"/>
-        </w:rPr>
-        <w:t xml:space="preserve">    </w:t>
-      </w:r>
-      <w:r>
-        <w:rPr>
-          <w:lang w:val="es-MX"/>
-        </w:rPr>
-        <w:t>185.00</w:t>
-      </w:r>
-    </w:p>
-    <w:p>
-      <w:pPr>
-        <w:pStyle w:val="Sinespaciado"/>
-        <w:rPr>
-          <w:lang w:val="es-MX"/>
-        </w:rPr>
-      </w:pPr>
-      <w:r>
-        <w:rPr>
-          <w:lang w:val="es-MX"/>
-        </w:rPr>
-        <w:t xml:space="preserve">             -4 BUJIAS DE </w:t>
-      </w:r>
-      <w:r>
-        <w:rPr>
-          <w:lang w:val="es-MX"/>
-        </w:rPr>
-        <w:t>PLATINO</w:t>
-      </w:r>
-      <w:r>
-        <w:rPr>
-          <w:lang w:val="es-MX"/>
-        </w:rPr>
-        <w:t xml:space="preserve">     </w:t>
-      </w:r>
-      <w:r>
-        <w:rPr>
-          <w:lang w:val="es-MX"/>
-        </w:rPr>
-        <w:t xml:space="preserve">                                              </w:t>
+      <w:r>
+        <w:rPr>
+          <w:lang w:val="es-MX"/>
+        </w:rPr>
+        <w:t xml:space="preserve">                                                 </w:t>
       </w:r>
       <w:r>
         <w:rPr>
           <w:lang w:val="es-MX"/>
         </w:rPr>
         <w:t xml:space="preserve">                          </w:t>
-      </w:r>
-      <w:r>
-        <w:rPr>
-          <w:lang w:val="es-MX"/>
-        </w:rPr>
-        <w:t xml:space="preserve">      </w:t>
-      </w:r>
-      <w:r>
-        <w:rPr>
-          <w:lang w:val="es-MX"/>
-        </w:rPr>
-        <w:t xml:space="preserve">   6</w:t>
-      </w:r>
-      <w:r>
-        <w:rPr>
-          <w:lang w:val="es-MX"/>
-        </w:rPr>
-        <w:t>00.00</w:t>
-      </w:r>
-    </w:p>
-    <w:p>
-      <w:pPr>
-        <w:pStyle w:val="Sinespaciado"/>
-        <w:rPr>
-          <w:lang w:val="es-MX"/>
-        </w:rPr>
-      </w:pPr>
-      <w:r>
-        <w:rPr>
-          <w:lang w:val="es-MX"/>
-        </w:rPr>
-        <w:t xml:space="preserve">             -1 JGO. BALATAS DELANTERAS                                                                    </w:t>
-      </w:r>
-      <w:r>
-        <w:rPr>
-          <w:lang w:val="es-MX"/>
-        </w:rPr>
-        <w:t xml:space="preserve">   </w:t>
-      </w:r>
-      <w:r>
-        <w:rPr>
-          <w:lang w:val="es-MX"/>
-        </w:rPr>
-        <w:t>795.00</w:t>
-      </w:r>
-    </w:p>
-    <w:p>
-      <w:pPr>
-        <w:pStyle w:val="Sinespaciado"/>
-        <w:rPr>
-          <w:lang w:val="es-MX"/>
-        </w:rPr>
-      </w:pPr>
-      <w:r>
-        <w:rPr>
-          <w:lang w:val="es-MX"/>
-        </w:rPr>
-        <w:t xml:space="preserve">             -2 TORNEADOS DE DISCOS                                                                          </w:t>
-      </w:r>
-      <w:r>
-        <w:rPr>
-          <w:lang w:val="es-MX"/>
-        </w:rPr>
-        <w:t xml:space="preserve">   </w:t>
-      </w:r>
-      <w:r>
-        <w:rPr>
-          <w:lang w:val="es-MX"/>
-        </w:rPr>
-        <w:t xml:space="preserve"> 232.00</w:t>
-      </w:r>
-    </w:p>
-    <w:p>
-      <w:pPr>
-        <w:pStyle w:val="Sinespaciado"/>
-        <w:rPr>
-          <w:lang w:val="es-MX"/>
-        </w:rPr>
-      </w:pPr>
-      <w:r>
-        <w:rPr>
-          <w:lang w:val="es-MX"/>
-        </w:rPr>
-        <w:t xml:space="preserve">             -1 ALINEACION                                                                                              </w:t>
-      </w:r>
-      <w:r>
-        <w:rPr>
-          <w:lang w:val="es-MX"/>
-        </w:rPr>
-        <w:t xml:space="preserve">    </w:t>
-      </w:r>
-      <w:r>
-        <w:rPr>
-          <w:lang w:val="es-MX"/>
-        </w:rPr>
-        <w:t xml:space="preserve"> 290.00</w:t>
-      </w:r>
-    </w:p>
-    <w:p>
-      <w:pPr>
-        <w:pStyle w:val="Sinespaciado"/>
-        <w:rPr>
-          <w:lang w:val="es-MX"/>
-        </w:rPr>
-      </w:pPr>
-      <w:r>
-        <w:rPr>
-          <w:lang w:val="es-MX"/>
-        </w:rPr>
-        <w:t xml:space="preserve">             </w:t>
-      </w:r>
-      <w:r>
-        <w:rPr>
-          <w:lang w:val="es-MX"/>
-        </w:rPr>
-        <w:t xml:space="preserve">-4 BALANCEOS                                                                                               </w:t>
-      </w:r>
-      <w:r>
-        <w:rPr>
-          <w:lang w:val="es-MX"/>
-        </w:rPr>
-        <w:t xml:space="preserve">     </w:t>
-      </w:r>
-      <w:r>
-        <w:rPr>
-          <w:lang w:val="es-MX"/>
-        </w:rPr>
-        <w:t>464.00</w:t>
-      </w:r>
-    </w:p>
-    <w:p>
-      <w:pPr>
-        <w:pStyle w:val="Sinespaciado"/>
-        <w:rPr>
-          <w:lang w:val="es-MX"/>
-        </w:rPr>
-      </w:pPr>
-      <w:r>
-        <w:rPr>
-          <w:lang w:val="es-MX"/>
-        </w:rPr>
-        <w:t xml:space="preserve">             -1 LAVADO DE INYECTORES                                                                             696.00</w:t>
-      </w:r>
-    </w:p>
-    <w:p>
-      <w:pPr>
-        <w:pStyle w:val="Sinespaciado"/>
-        <w:rPr>
-          <w:lang w:val="es-MX"/>
-        </w:rPr>
-      </w:pPr>
-      <w:r>
-        <w:rPr>
-          <w:lang w:val="es-MX"/>
-        </w:rPr>
-        <w:t xml:space="preserve">             -MANO DE OBRA, AFINACION MOTOR Y CAMBIO DE BALATAS     </w:t>
-      </w:r>
-      <w:r>
-        <w:rPr>
-          <w:lang w:val="es-MX"/>
-        </w:rPr>
-        <w:t xml:space="preserve">    </w:t>
-      </w:r>
-      <w:r>
-        <w:rPr>
-          <w:u w:val="single"/>
-          <w:lang w:val="es-MX"/>
-        </w:rPr>
-        <w:t xml:space="preserve">   1,</w:t>
-      </w:r>
-      <w:r>
-        <w:rPr>
-          <w:u w:val="single"/>
-          <w:lang w:val="es-MX"/>
-        </w:rPr>
-        <w:t>85</w:t>
-      </w:r>
-      <w:r>
-        <w:rPr>
-          <w:u w:val="single"/>
-          <w:lang w:val="es-MX"/>
-        </w:rPr>
-        <w:t>6.00</w:t>
-      </w:r>
-    </w:p>
-    <w:p>
-      <w:pPr>
-        <w:pStyle w:val="Sinespaciado"/>
-        <w:rPr>
-          <w:lang w:val="es-MX"/>
-        </w:rPr>
-      </w:pPr>
-      <w:r>
-        <w:rPr>
-          <w:lang w:val="es-MX"/>
-        </w:rPr>
-        <w:t xml:space="preserve">              DELANTERAS Y </w:t>
-      </w:r>
-      <w:r>
-        <w:rPr>
-          <w:lang w:val="es-MX"/>
-        </w:rPr>
-        <w:t>LAVADO INYECTORES</w:t>
-      </w:r>
-      <w:r>
-        <w:rPr>
-          <w:lang w:val="es-MX"/>
-        </w:rPr>
-        <w:t>.                                                  $</w:t>
-      </w:r>
-      <w:r>
-        <w:rPr>
-          <w:lang w:val="es-MX"/>
-        </w:rPr>
-        <w:t>1</w:t>
-      </w:r>
-      <w:r>
-        <w:rPr>
-          <w:lang w:val="es-MX"/>
-        </w:rPr>
-        <w:t>6</w:t>
-      </w:r>
-      <w:r>
-        <w:rPr>
-          <w:lang w:val="es-MX"/>
-        </w:rPr>
-        <w:t>,</w:t>
-      </w:r>
-      <w:r>
-        <w:rPr>
-          <w:lang w:val="es-MX"/>
-        </w:rPr>
-        <w:t>524</w:t>
-      </w:r>
-      <w:r>
-        <w:rPr>
-          <w:lang w:val="es-MX"/>
-        </w:rPr>
-        <w:t>.00</w:t>
       </w:r>
     </w:p>
     <w:p>
@@ -1265,6 +1459,17 @@
         </w:rPr>
         <w:t xml:space="preserve">ATENTAMENTE </w:t>
       </w:r>
+    </w:p>
+    <w:p>
+      <w:pPr>
+        <w:tabs>
+          <w:tab w:val="left" w:pos="5385"/>
+        </w:tabs>
+        <w:spacing w:line="360" w:lineRule="auto"/>
+        <w:rPr>
+          <w:lang w:val="es-MX"/>
+        </w:rPr>
+      </w:pPr>
     </w:p>
     <w:p>
       <w:pPr>

</xml_diff>